<commit_message>
correcion de matriz sintactica
</commit_message>
<xml_diff>
--- a/recursos/KEVIN BARBOZA RODRIGUEZ.docx
+++ b/recursos/KEVIN BARBOZA RODRIGUEZ.docx
@@ -1058,7 +1058,14 @@
         <w:rPr>
           <w:highlight w:val="yellow"/>
         </w:rPr>
-        <w:t>identificador =</w:t>
+        <w:t xml:space="preserve">identificador </w:t>
+      </w:r>
+      <w:r>
+        <w:rPr>
+          <w:color w:val="FFFFFF" w:themeColor="background1"/>
+          <w:highlight w:val="blue"/>
+        </w:rPr>
+        <w:t>=</w:t>
       </w:r>
       <w:r>
         <w:t xml:space="preserve"> </w:t>

</xml_diff>